<commit_message>
Updated UML Visions document and added CRC cards
</commit_message>
<xml_diff>
--- a/Battleship/doc/uml/BattleshipVision.docx
+++ b/Battleship/doc/uml/BattleshipVision.docx
@@ -6,13 +6,8 @@
       <w:pPr>
         <w:pStyle w:val="Title"/>
       </w:pPr>
-      <w:proofErr w:type="spellStart"/>
-      <w:r>
-        <w:t>Projekt</w:t>
-      </w:r>
-      <w:proofErr w:type="spellEnd"/>
-      <w:r>
-        <w:t xml:space="preserve"> Battleship Vision</w:t>
+      <w:r>
+        <w:t>Projekt Battleship Vision</w:t>
       </w:r>
     </w:p>
     <w:p>
@@ -88,48 +83,7 @@
           <w:szCs w:val="22"/>
           <w:lang w:val="de-CH"/>
         </w:rPr>
-        <w:t xml:space="preserve"> (engl. </w:t>
-      </w:r>
-      <w:proofErr w:type="spellStart"/>
-      <w:r>
-        <w:rPr>
-          <w:rFonts w:asciiTheme="majorHAnsi" w:hAnsiTheme="majorHAnsi" w:cs="Arial"/>
-          <w:sz w:val="22"/>
-          <w:szCs w:val="22"/>
-          <w:lang w:val="de-CH"/>
-        </w:rPr>
-        <w:t>Battleship</w:t>
-      </w:r>
-      <w:proofErr w:type="spellEnd"/>
-      <w:proofErr w:type="gramStart"/>
-      <w:r>
-        <w:rPr>
-          <w:rFonts w:asciiTheme="majorHAnsi" w:hAnsiTheme="majorHAnsi" w:cs="Arial"/>
-          <w:sz w:val="22"/>
-          <w:szCs w:val="22"/>
-          <w:lang w:val="de-CH"/>
-        </w:rPr>
-        <w:t>)</w:t>
-      </w:r>
-      <w:proofErr w:type="gramEnd"/>
-      <w:r>
-        <w:rPr>
-          <w:rFonts w:asciiTheme="majorHAnsi" w:hAnsiTheme="majorHAnsi" w:cs="Arial"/>
-          <w:sz w:val="22"/>
-          <w:szCs w:val="22"/>
-          <w:lang w:val="de-CH"/>
-        </w:rPr>
-        <w:t xml:space="preserve">" </w:t>
-      </w:r>
-      <w:proofErr w:type="spellStart"/>
-      <w:r>
-        <w:rPr>
-          <w:rFonts w:asciiTheme="majorHAnsi" w:hAnsiTheme="majorHAnsi" w:cs="Arial"/>
-          <w:sz w:val="22"/>
-          <w:szCs w:val="22"/>
-          <w:lang w:val="de-CH"/>
-        </w:rPr>
-        <w:t>implementiert.</w:t>
+        <w:t xml:space="preserve"> (engl. Battleship)" implementiert.</w:t>
       </w:r>
       <w:r>
         <w:rPr>
@@ -140,7 +94,6 @@
         </w:rPr>
         <w:t>Die</w:t>
       </w:r>
-      <w:proofErr w:type="spellEnd"/>
       <w:r>
         <w:rPr>
           <w:rFonts w:asciiTheme="majorHAnsi" w:hAnsiTheme="majorHAnsi" w:cs="Arial"/>
@@ -186,10 +139,8 @@
           <w:szCs w:val="22"/>
           <w:lang w:bidi="ar-SA"/>
         </w:rPr>
-        <w:t>The aim of the project is to implement the ship sunk game on the PC/Notebook. The issues of defining the contents and dimensions of the game area an</w:t>
-      </w:r>
-      <w:bookmarkStart w:id="0" w:name="_GoBack"/>
-      <w:bookmarkEnd w:id="0"/>
+        <w:t>The aim of the project is to implement the ship sunk game on the PC/Notebook. The issues of defining the contents and dimensions of the game area and the visual and acoustical effects are part of the pro</w:t>
+      </w:r>
       <w:r>
         <w:rPr>
           <w:rFonts w:asciiTheme="majorHAnsi" w:hAnsiTheme="majorHAnsi" w:cs="Courier New"/>
@@ -199,17 +150,6 @@
           <w:szCs w:val="22"/>
           <w:lang w:bidi="ar-SA"/>
         </w:rPr>
-        <w:t>d the visual and acoustical effects are part of the pro</w:t>
-      </w:r>
-      <w:r>
-        <w:rPr>
-          <w:rFonts w:asciiTheme="majorHAnsi" w:hAnsiTheme="majorHAnsi" w:cs="Courier New"/>
-          <w:i/>
-          <w:kern w:val="0"/>
-          <w:sz w:val="22"/>
-          <w:szCs w:val="22"/>
-          <w:lang w:bidi="ar-SA"/>
-        </w:rPr>
         <w:t>ject.</w:t>
       </w:r>
     </w:p>
@@ -256,27 +196,7 @@
           <w:szCs w:val="22"/>
           <w:lang w:val="de-CH"/>
         </w:rPr>
-        <w:t xml:space="preserve"> sich auf Wikipedia.</w:t>
-      </w:r>
-      <w:proofErr w:type="gramStart"/>
-      <w:r>
-        <w:rPr>
-          <w:rFonts w:asciiTheme="majorHAnsi" w:hAnsiTheme="majorHAnsi" w:cs="Arial"/>
-          <w:sz w:val="22"/>
-          <w:szCs w:val="22"/>
-          <w:lang w:val="de-CH"/>
-        </w:rPr>
-        <w:t>(</w:t>
-      </w:r>
-      <w:proofErr w:type="gramEnd"/>
-      <w:r>
-        <w:rPr>
-          <w:rFonts w:asciiTheme="majorHAnsi" w:hAnsiTheme="majorHAnsi" w:cs="Arial"/>
-          <w:sz w:val="22"/>
-          <w:szCs w:val="22"/>
-          <w:lang w:val="de-CH"/>
-        </w:rPr>
-        <w:t>1)</w:t>
+        <w:t xml:space="preserve"> sich auf Wikipedia.(1)</w:t>
       </w:r>
     </w:p>
     <w:p>
@@ -323,27 +243,7 @@
           <w:szCs w:val="22"/>
           <w:lang w:val="de-CH"/>
         </w:rPr>
-        <w:t xml:space="preserve"> Anforderungen an das "</w:t>
-      </w:r>
-      <w:proofErr w:type="spellStart"/>
-      <w:r>
-        <w:rPr>
-          <w:rFonts w:asciiTheme="majorHAnsi" w:hAnsiTheme="majorHAnsi" w:cs="Arial"/>
-          <w:sz w:val="22"/>
-          <w:szCs w:val="22"/>
-          <w:lang w:val="de-CH"/>
-        </w:rPr>
-        <w:t>Battleship</w:t>
-      </w:r>
-      <w:proofErr w:type="spellEnd"/>
-      <w:r>
-        <w:rPr>
-          <w:rFonts w:asciiTheme="majorHAnsi" w:hAnsiTheme="majorHAnsi" w:cs="Arial"/>
-          <w:sz w:val="22"/>
-          <w:szCs w:val="22"/>
-          <w:lang w:val="de-CH"/>
-        </w:rPr>
-        <w:t>" Spiel un</w:t>
+        <w:t xml:space="preserve"> Anforderungen an das "Battleship" Spiel un</w:t>
       </w:r>
       <w:r>
         <w:rPr>
@@ -551,27 +451,7 @@
           <w:szCs w:val="22"/>
           <w:lang w:val="de-CH"/>
         </w:rPr>
-        <w:t>Das Spiel sollte tolerant sein gegenüber Störungen oder Ausfällen im Netzwerk</w:t>
-      </w:r>
-      <w:proofErr w:type="gramStart"/>
-      <w:r>
-        <w:rPr>
-          <w:rFonts w:asciiTheme="majorHAnsi" w:hAnsiTheme="majorHAnsi" w:cs="Arial"/>
-          <w:sz w:val="22"/>
-          <w:szCs w:val="22"/>
-          <w:lang w:val="de-CH"/>
-        </w:rPr>
-        <w:t>, so</w:t>
-      </w:r>
-      <w:proofErr w:type="gramEnd"/>
-      <w:r>
-        <w:rPr>
-          <w:rFonts w:asciiTheme="majorHAnsi" w:hAnsiTheme="majorHAnsi" w:cs="Arial"/>
-          <w:sz w:val="22"/>
-          <w:szCs w:val="22"/>
-          <w:lang w:val="de-CH"/>
-        </w:rPr>
-        <w:t xml:space="preserve"> dass ein Unterbruch nicht zum Abbruch oder Absturz des Spiels führt</w:t>
+        <w:t>Das Spiel sollte tolerant sein gegenüber Störungen oder Ausfällen im Netzwerk, so dass ein Unterbruch nicht zum Abbruch oder Absturz des Spiels führt</w:t>
       </w:r>
     </w:p>
     <w:p>
@@ -958,17 +838,7 @@
           <w:szCs w:val="22"/>
           <w:lang w:val="de-CH"/>
         </w:rPr>
-        <w:t xml:space="preserve">Ein Gegenspieler </w:t>
-      </w:r>
-      <w:proofErr w:type="gramStart"/>
-      <w:r>
-        <w:rPr>
-          <w:rFonts w:asciiTheme="majorHAnsi" w:hAnsiTheme="majorHAnsi" w:cs="Arial"/>
-          <w:sz w:val="22"/>
-          <w:szCs w:val="22"/>
-          <w:lang w:val="de-CH"/>
-        </w:rPr>
-        <w:t xml:space="preserve">muss </w:t>
+        <w:t xml:space="preserve">Ein Gegenspieler muss </w:t>
       </w:r>
       <w:r>
         <w:rPr>
@@ -986,17 +856,7 @@
           <w:szCs w:val="22"/>
           <w:lang w:val="de-CH"/>
         </w:rPr>
-        <w:t>über das Netzwerk</w:t>
-      </w:r>
-      <w:proofErr w:type="gramEnd"/>
-      <w:r>
-        <w:rPr>
-          <w:rFonts w:asciiTheme="majorHAnsi" w:hAnsiTheme="majorHAnsi" w:cs="Arial"/>
-          <w:sz w:val="22"/>
-          <w:szCs w:val="22"/>
-          <w:lang w:val="de-CH"/>
-        </w:rPr>
-        <w:t xml:space="preserve"> gefunden werden können.</w:t>
+        <w:t>über das Netzwerk gefunden werden können.</w:t>
       </w:r>
     </w:p>
     <w:p>
@@ -1476,7 +1336,7 @@
           <v:shape id="_x0000_i1025" type="#_x0000_t75" style="width:316.45pt;height:181.65pt" o:ole="">
             <v:imagedata r:id="rId9" o:title=""/>
           </v:shape>
-          <o:OLEObject Type="Embed" ProgID="Visio.Drawing.11" ShapeID="_x0000_i1025" DrawAspect="Content" ObjectID="_1315638581" r:id="rId10"/>
+          <o:OLEObject Type="Embed" ProgID="Visio.Drawing.11" ShapeID="_x0000_i1025" DrawAspect="Content" ObjectID="_1315658686" r:id="rId10"/>
         </w:object>
       </w:r>
     </w:p>
@@ -1671,6 +1531,17 @@
         </w:rPr>
         <w:t>Graphische Hilfestellung für nicht belegbare Felder auf dem Gegnerischen Spielfeld</w:t>
       </w:r>
+      <w:r>
+        <w:rPr>
+          <w:rFonts w:asciiTheme="majorHAnsi" w:hAnsiTheme="majorHAnsi" w:cs="Arial"/>
+          <w:sz w:val="22"/>
+          <w:szCs w:val="22"/>
+          <w:lang w:val="de-CH"/>
+        </w:rPr>
+        <w:t>. Weiter sind Sounds zu implementieren.</w:t>
+      </w:r>
+      <w:bookmarkStart w:id="0" w:name="_GoBack"/>
+      <w:bookmarkEnd w:id="0"/>
     </w:p>
     <w:p>
       <w:pPr>
@@ -1853,27 +1724,7 @@
           <w:szCs w:val="22"/>
           <w:lang w:val="de-CH"/>
         </w:rPr>
-        <w:t xml:space="preserve"> gestellt werden</w:t>
-      </w:r>
-      <w:proofErr w:type="gramStart"/>
-      <w:r>
-        <w:rPr>
-          <w:rFonts w:asciiTheme="majorHAnsi" w:hAnsiTheme="majorHAnsi" w:cs="Arial"/>
-          <w:sz w:val="22"/>
-          <w:szCs w:val="22"/>
-          <w:lang w:val="de-CH"/>
-        </w:rPr>
-        <w:t>, um</w:t>
-      </w:r>
-      <w:proofErr w:type="gramEnd"/>
-      <w:r>
-        <w:rPr>
-          <w:rFonts w:asciiTheme="majorHAnsi" w:hAnsiTheme="majorHAnsi" w:cs="Arial"/>
-          <w:sz w:val="22"/>
-          <w:szCs w:val="22"/>
-          <w:lang w:val="de-CH"/>
-        </w:rPr>
-        <w:t xml:space="preserve"> im lokalen Netzwerk nach verfügbaren </w:t>
+        <w:t xml:space="preserve"> gestellt werden, um im lokalen Netzwerk nach verfügbaren </w:t>
       </w:r>
       <w:r>
         <w:rPr>
@@ -1943,27 +1794,7 @@
           <w:szCs w:val="22"/>
           <w:lang w:val="de-CH"/>
         </w:rPr>
-        <w:t xml:space="preserve">Falls die limitierte Rahmenzeit des Projektes dies zulässt, können die nachfolgend Aufgeführten Zusatzfeatures n implementiert werden. Dies bleiben vorläufig </w:t>
-      </w:r>
-      <w:proofErr w:type="spellStart"/>
-      <w:r>
-        <w:rPr>
-          <w:rFonts w:asciiTheme="majorHAnsi" w:hAnsiTheme="majorHAnsi" w:cs="Arial"/>
-          <w:sz w:val="22"/>
-          <w:szCs w:val="22"/>
-          <w:lang w:val="de-CH"/>
-        </w:rPr>
-        <w:t>unpriorisierte</w:t>
-      </w:r>
-      <w:proofErr w:type="spellEnd"/>
-      <w:r>
-        <w:rPr>
-          <w:rFonts w:asciiTheme="majorHAnsi" w:hAnsiTheme="majorHAnsi" w:cs="Arial"/>
-          <w:sz w:val="22"/>
-          <w:szCs w:val="22"/>
-          <w:lang w:val="de-CH"/>
-        </w:rPr>
-        <w:t xml:space="preserve"> Ideen, welche zu diesem Zeitpunkt nicht weiter spezifiziert werden. </w:t>
+        <w:t xml:space="preserve">Falls die limitierte Rahmenzeit des Projektes dies zulässt, können die nachfolgend Aufgeführten Zusatzfeatures n implementiert werden. Dies bleiben vorläufig unpriorisierte Ideen, welche zu diesem Zeitpunkt nicht weiter spezifiziert werden. </w:t>
       </w:r>
     </w:p>
     <w:p>
@@ -2261,19 +2092,9 @@
       <w:pPr>
         <w:pStyle w:val="Heading1"/>
       </w:pPr>
-      <w:proofErr w:type="spellStart"/>
-      <w:r>
-        <w:t>Umfang</w:t>
-      </w:r>
-      <w:proofErr w:type="spellEnd"/>
-      <w:r>
-        <w:t xml:space="preserve"> und </w:t>
-      </w:r>
-      <w:proofErr w:type="spellStart"/>
-      <w:r>
-        <w:t>Beschränkungen</w:t>
-      </w:r>
-      <w:proofErr w:type="spellEnd"/>
+      <w:r>
+        <w:t>Umfang und Beschränkungen</w:t>
+      </w:r>
     </w:p>
     <w:p/>
     <w:p>
@@ -2391,21 +2212,7 @@
         <w:rPr>
           <w:lang w:val="de-CH"/>
         </w:rPr>
-        <w:t>beschrienen Funktionalitäten enthalten</w:t>
-      </w:r>
-      <w:proofErr w:type="gramStart"/>
-      <w:r>
-        <w:rPr>
-          <w:lang w:val="de-CH"/>
-        </w:rPr>
-        <w:t>, ausserdem</w:t>
-      </w:r>
-      <w:proofErr w:type="gramEnd"/>
-      <w:r>
-        <w:rPr>
-          <w:lang w:val="de-CH"/>
-        </w:rPr>
-        <w:t xml:space="preserve"> sollen die i</w:t>
+        <w:t>beschrienen Funktionalitäten enthalten, ausserdem sollen die i</w:t>
       </w:r>
       <w:r>
         <w:rPr>
@@ -2524,7 +2331,6 @@
         </w:rPr>
         <w:t>nzung möglich</w:t>
       </w:r>
-      <w:proofErr w:type="gramStart"/>
       <w:r>
         <w:rPr>
           <w:lang w:val="de-CH"/>
@@ -2535,14 +2341,7 @@
         <w:rPr>
           <w:lang w:val="de-CH"/>
         </w:rPr>
-        <w:t xml:space="preserve"> implementiert</w:t>
-      </w:r>
-      <w:proofErr w:type="gramEnd"/>
-      <w:r>
-        <w:rPr>
-          <w:lang w:val="de-CH"/>
-        </w:rPr>
-        <w:t xml:space="preserve"> werden</w:t>
+        <w:t xml:space="preserve"> implementiert werden</w:t>
       </w:r>
       <w:r>
         <w:rPr>
@@ -5354,7 +5153,7 @@
 </file>
 
 <file path=customXml/itemProps1.xml><?xml version="1.0" encoding="utf-8"?>
-<ds:datastoreItem xmlns:ds="http://schemas.openxmlformats.org/officeDocument/2006/customXml" ds:itemID="{885E959F-A62B-F44C-A1D5-C76C7E98F124}">
+<ds:datastoreItem xmlns:ds="http://schemas.openxmlformats.org/officeDocument/2006/customXml" ds:itemID="{2CF48D77-D50D-B54D-ADB5-C9D00731B1C9}">
   <ds:schemaRefs>
     <ds:schemaRef ds:uri="http://schemas.openxmlformats.org/officeDocument/2006/bibliography"/>
   </ds:schemaRefs>

</xml_diff>